<commit_message>
if the split finished successfully it prevents to re-run it
</commit_message>
<xml_diff>
--- a/formula.docx
+++ b/formula.docx
@@ -619,6 +619,331 @@
       </w:r>
     </w:p>
     <w:p/>
+    <w:p>
+      <w:pPr>
+        <w:pBdr>
+          <w:bottom w:val="single" w:sz="6" w:space="1" w:color="auto"/>
+        </w:pBdr>
+      </w:pPr>
+    </w:p>
+    <w:p/>
+    <w:p>
+      <w:r>
+        <w:t>for the pairs:</w:t>
+      </w:r>
+    </w:p>
+    <w:p/>
+    <w:p/>
+    <w:p>
+      <m:oMathPara>
+        <m:oMath>
+          <m:r>
+            <w:rPr>
+              <w:rFonts w:ascii="Cambria Math" w:hAnsi="Cambria Math" w:cs="Arial"/>
+              <w:sz w:val="20"/>
+              <w:szCs w:val="20"/>
+            </w:rPr>
+            <m:t>y=</m:t>
+          </m:r>
+          <m:sSub>
+            <m:sSubPr>
+              <m:ctrlPr>
+                <w:rPr>
+                  <w:rFonts w:ascii="Cambria Math" w:eastAsia="Times New Roman" w:hAnsi="Cambria Math" w:cs="Arial"/>
+                  <w:i/>
+                  <w:sz w:val="20"/>
+                  <w:szCs w:val="20"/>
+                  <w:lang w:val="en-US"/>
+                </w:rPr>
+              </m:ctrlPr>
+            </m:sSubPr>
+            <m:e>
+              <m:r>
+                <w:rPr>
+                  <w:rFonts w:ascii="Cambria Math" w:hAnsi="Cambria Math" w:cs="Arial"/>
+                  <w:sz w:val="20"/>
+                  <w:szCs w:val="20"/>
+                </w:rPr>
+                <m:t>β</m:t>
+              </m:r>
+            </m:e>
+            <m:sub>
+              <m:r>
+                <w:rPr>
+                  <w:rFonts w:ascii="Cambria Math" w:hAnsi="Cambria Math" w:cs="Arial"/>
+                  <w:sz w:val="20"/>
+                  <w:szCs w:val="20"/>
+                </w:rPr>
+                <m:t>0</m:t>
+              </m:r>
+            </m:sub>
+          </m:sSub>
+          <m:r>
+            <w:rPr>
+              <w:rFonts w:ascii="Cambria Math" w:hAnsi="Cambria Math" w:cs="Arial"/>
+              <w:sz w:val="20"/>
+              <w:szCs w:val="20"/>
+            </w:rPr>
+            <m:t>+</m:t>
+          </m:r>
+          <m:sSub>
+            <m:sSubPr>
+              <m:ctrlPr>
+                <w:rPr>
+                  <w:rFonts w:ascii="Cambria Math" w:eastAsia="Times New Roman" w:hAnsi="Cambria Math" w:cs="Arial"/>
+                  <w:i/>
+                  <w:sz w:val="20"/>
+                  <w:szCs w:val="20"/>
+                  <w:lang w:val="en-US"/>
+                </w:rPr>
+              </m:ctrlPr>
+            </m:sSubPr>
+            <m:e>
+              <m:r>
+                <w:rPr>
+                  <w:rFonts w:ascii="Cambria Math" w:hAnsi="Cambria Math" w:cs="Arial"/>
+                  <w:sz w:val="20"/>
+                  <w:szCs w:val="20"/>
+                </w:rPr>
+                <m:t>β</m:t>
+              </m:r>
+            </m:e>
+            <m:sub>
+              <m:r>
+                <w:rPr>
+                  <w:rFonts w:ascii="Cambria Math" w:hAnsi="Cambria Math" w:cs="Arial"/>
+                  <w:sz w:val="20"/>
+                  <w:szCs w:val="20"/>
+                </w:rPr>
+                <m:t>1</m:t>
+              </m:r>
+            </m:sub>
+          </m:sSub>
+          <m:sSub>
+            <m:sSubPr>
+              <m:ctrlPr>
+                <w:rPr>
+                  <w:rFonts w:ascii="Cambria Math" w:eastAsia="Times New Roman" w:hAnsi="Cambria Math" w:cs="Arial"/>
+                  <w:i/>
+                  <w:sz w:val="20"/>
+                  <w:szCs w:val="20"/>
+                  <w:lang w:val="en-US"/>
+                </w:rPr>
+              </m:ctrlPr>
+            </m:sSubPr>
+            <m:e>
+              <m:r>
+                <w:rPr>
+                  <w:rFonts w:ascii="Cambria Math" w:hAnsi="Cambria Math" w:cs="Arial"/>
+                  <w:sz w:val="20"/>
+                  <w:szCs w:val="20"/>
+                </w:rPr>
+                <m:t>X</m:t>
+              </m:r>
+            </m:e>
+            <m:sub>
+              <m:r>
+                <w:rPr>
+                  <w:rFonts w:ascii="Cambria Math" w:hAnsi="Cambria Math" w:cs="Arial"/>
+                  <w:sz w:val="20"/>
+                  <w:szCs w:val="20"/>
+                </w:rPr>
+                <m:t>1</m:t>
+              </m:r>
+            </m:sub>
+          </m:sSub>
+          <m:r>
+            <w:rPr>
+              <w:rFonts w:ascii="Cambria Math" w:hAnsi="Cambria Math" w:cs="Arial"/>
+              <w:sz w:val="20"/>
+              <w:szCs w:val="20"/>
+            </w:rPr>
+            <m:t>+</m:t>
+          </m:r>
+          <m:sSub>
+            <m:sSubPr>
+              <m:ctrlPr>
+                <w:rPr>
+                  <w:rFonts w:ascii="Cambria Math" w:eastAsia="Times New Roman" w:hAnsi="Cambria Math" w:cs="Arial"/>
+                  <w:i/>
+                  <w:sz w:val="20"/>
+                  <w:szCs w:val="20"/>
+                  <w:lang w:val="en-US"/>
+                </w:rPr>
+              </m:ctrlPr>
+            </m:sSubPr>
+            <m:e>
+              <m:r>
+                <w:rPr>
+                  <w:rFonts w:ascii="Cambria Math" w:hAnsi="Cambria Math" w:cs="Arial"/>
+                  <w:sz w:val="20"/>
+                  <w:szCs w:val="20"/>
+                </w:rPr>
+                <m:t>β</m:t>
+              </m:r>
+            </m:e>
+            <m:sub>
+              <m:r>
+                <w:rPr>
+                  <w:rFonts w:ascii="Cambria Math" w:hAnsi="Cambria Math" w:cs="Arial"/>
+                  <w:sz w:val="20"/>
+                  <w:szCs w:val="20"/>
+                </w:rPr>
+                <m:t>2</m:t>
+              </m:r>
+            </m:sub>
+          </m:sSub>
+          <m:sSub>
+            <m:sSubPr>
+              <m:ctrlPr>
+                <w:rPr>
+                  <w:rFonts w:ascii="Cambria Math" w:eastAsia="Times New Roman" w:hAnsi="Cambria Math" w:cs="Arial"/>
+                  <w:i/>
+                  <w:sz w:val="20"/>
+                  <w:szCs w:val="20"/>
+                  <w:lang w:val="en-US"/>
+                </w:rPr>
+              </m:ctrlPr>
+            </m:sSubPr>
+            <m:e>
+              <m:r>
+                <w:rPr>
+                  <w:rFonts w:ascii="Cambria Math" w:hAnsi="Cambria Math" w:cs="Arial"/>
+                  <w:sz w:val="20"/>
+                  <w:szCs w:val="20"/>
+                </w:rPr>
+                <m:t>X</m:t>
+              </m:r>
+            </m:e>
+            <m:sub>
+              <m:r>
+                <w:rPr>
+                  <w:rFonts w:ascii="Cambria Math" w:hAnsi="Cambria Math" w:cs="Arial"/>
+                  <w:sz w:val="20"/>
+                  <w:szCs w:val="20"/>
+                </w:rPr>
+                <m:t>2</m:t>
+              </m:r>
+            </m:sub>
+          </m:sSub>
+          <m:r>
+            <w:rPr>
+              <w:rFonts w:ascii="Cambria Math" w:hAnsi="Cambria Math" w:cs="Arial"/>
+              <w:sz w:val="20"/>
+              <w:szCs w:val="20"/>
+            </w:rPr>
+            <m:t>+</m:t>
+          </m:r>
+          <m:sSub>
+            <m:sSubPr>
+              <m:ctrlPr>
+                <w:rPr>
+                  <w:rFonts w:ascii="Cambria Math" w:eastAsia="Times New Roman" w:hAnsi="Cambria Math" w:cs="Arial"/>
+                  <w:i/>
+                  <w:sz w:val="20"/>
+                  <w:szCs w:val="20"/>
+                  <w:lang w:val="en-US"/>
+                </w:rPr>
+              </m:ctrlPr>
+            </m:sSubPr>
+            <m:e>
+              <m:r>
+                <w:rPr>
+                  <w:rFonts w:ascii="Cambria Math" w:hAnsi="Cambria Math" w:cs="Arial"/>
+                  <w:sz w:val="20"/>
+                  <w:szCs w:val="20"/>
+                </w:rPr>
+                <m:t>β</m:t>
+              </m:r>
+            </m:e>
+            <m:sub>
+              <m:r>
+                <w:rPr>
+                  <w:rFonts w:ascii="Cambria Math" w:hAnsi="Cambria Math" w:cs="Arial"/>
+                  <w:sz w:val="20"/>
+                  <w:szCs w:val="20"/>
+                </w:rPr>
+                <m:t>3</m:t>
+              </m:r>
+            </m:sub>
+          </m:sSub>
+          <m:sSub>
+            <m:sSubPr>
+              <m:ctrlPr>
+                <w:rPr>
+                  <w:rFonts w:ascii="Cambria Math" w:eastAsia="Times New Roman" w:hAnsi="Cambria Math" w:cs="Arial"/>
+                  <w:i/>
+                  <w:sz w:val="20"/>
+                  <w:szCs w:val="20"/>
+                  <w:lang w:val="en-US"/>
+                </w:rPr>
+              </m:ctrlPr>
+            </m:sSubPr>
+            <m:e>
+              <m:r>
+                <w:rPr>
+                  <w:rFonts w:ascii="Cambria Math" w:hAnsi="Cambria Math" w:cs="Arial"/>
+                  <w:sz w:val="20"/>
+                  <w:szCs w:val="20"/>
+                </w:rPr>
+                <m:t>X</m:t>
+              </m:r>
+            </m:e>
+            <m:sub>
+              <m:r>
+                <w:rPr>
+                  <w:rFonts w:ascii="Cambria Math" w:hAnsi="Cambria Math" w:cs="Arial"/>
+                  <w:sz w:val="20"/>
+                  <w:szCs w:val="20"/>
+                </w:rPr>
+                <m:t>1</m:t>
+              </m:r>
+            </m:sub>
+          </m:sSub>
+          <m:sSub>
+            <m:sSubPr>
+              <m:ctrlPr>
+                <w:rPr>
+                  <w:rFonts w:ascii="Cambria Math" w:eastAsia="Times New Roman" w:hAnsi="Cambria Math" w:cs="Arial"/>
+                  <w:i/>
+                  <w:sz w:val="20"/>
+                  <w:szCs w:val="20"/>
+                  <w:lang w:val="en-US"/>
+                </w:rPr>
+              </m:ctrlPr>
+            </m:sSubPr>
+            <m:e>
+              <m:r>
+                <w:rPr>
+                  <w:rFonts w:ascii="Cambria Math" w:hAnsi="Cambria Math" w:cs="Arial"/>
+                  <w:sz w:val="20"/>
+                  <w:szCs w:val="20"/>
+                </w:rPr>
+                <m:t>X</m:t>
+              </m:r>
+            </m:e>
+            <m:sub>
+              <m:r>
+                <w:rPr>
+                  <w:rFonts w:ascii="Cambria Math" w:hAnsi="Cambria Math" w:cs="Arial"/>
+                  <w:sz w:val="20"/>
+                  <w:szCs w:val="20"/>
+                </w:rPr>
+                <m:t>2</m:t>
+              </m:r>
+            </m:sub>
+          </m:sSub>
+          <m:r>
+            <w:rPr>
+              <w:rFonts w:ascii="Cambria Math" w:hAnsi="Cambria Math" w:cs="Arial"/>
+              <w:sz w:val="20"/>
+              <w:szCs w:val="20"/>
+            </w:rPr>
+            <m:t>+ ϵ</m:t>
+          </m:r>
+        </m:oMath>
+      </m:oMathPara>
+    </w:p>
     <w:sectPr>
       <w:pgSz w:w="11906" w:h="16838"/>
       <w:pgMar w:top="1440" w:right="1440" w:bottom="1440" w:left="1440" w:header="708" w:footer="708" w:gutter="0"/>

</xml_diff>